<commit_message>
before attempt to use jwt.verify in the frontend
</commit_message>
<xml_diff>
--- a/frontend/src/static/other/registrate_export_order_template.docx
+++ b/frontend/src/static/other/registrate_export_order_template.docx
@@ -19,16 +19,35 @@
           <w:szCs w:val="32"/>
           <w:lang w:val="uk-UA"/>
         </w:rPr>
-        <w:t xml:space="preserve">РЕЄСТРАЦІЯ </w:t>
+        <w:t>РЕЄСТРАЦІЯ ЕКСПОРТУ</w:t>
       </w:r>
+    </w:p>
+    <w:p>
+      <w:pPr>
+        <w:jc w:val="center"/>
+        <w:rPr>
+          <w:rFonts w:ascii="Times New Roman" w:hAnsi="Times New Roman" w:cs="Times New Roman"/>
+          <w:sz w:val="32"/>
+          <w:szCs w:val="32"/>
+        </w:rPr>
+      </w:pPr>
       <w:r>
         <w:rPr>
           <w:rFonts w:ascii="Times New Roman" w:hAnsi="Times New Roman" w:cs="Times New Roman"/>
           <w:sz w:val="32"/>
           <w:szCs w:val="32"/>
-          <w:lang w:val="uk-UA"/>
         </w:rPr>
-        <w:t>ЕКСПОРТУ</w:t>
+        <w:t>{order_name</w:t>
+      </w:r>
+      <w:bookmarkStart w:id="0" w:name="_GoBack"/>
+      <w:bookmarkEnd w:id="0"/>
+      <w:r>
+        <w:rPr>
+          <w:rFonts w:ascii="Times New Roman" w:hAnsi="Times New Roman" w:cs="Times New Roman"/>
+          <w:sz w:val="32"/>
+          <w:szCs w:val="32"/>
+        </w:rPr>
+        <w:t>}</w:t>
       </w:r>
     </w:p>
     <w:p>
@@ -347,8 +366,6 @@
           <w:lang w:val="uk-UA"/>
         </w:rPr>
       </w:pPr>
-      <w:bookmarkStart w:id="0" w:name="_GoBack"/>
-      <w:bookmarkEnd w:id="0"/>
     </w:p>
     <w:sectPr>
       <w:pgSz w:w="12240" w:h="15840"/>

</xml_diff>